<commit_message>
chạy thực nghiệm công trình liên quan
</commit_message>
<xml_diff>
--- a/Document/BC.docx
+++ b/Document/BC.docx
@@ -64,7 +64,19 @@
         <w:rPr>
           <w:lang w:val="en-GB"/>
         </w:rPr>
-        <w:t xml:space="preserve">Tập dữ liệu housing prices này có 74 mẫu (attributes) và 16 thuộc tính. Trong đó có 14 thuộc tính dùng để phân loại, 1 thuộc tính norminal là thuộc tính </w:t>
+        <w:t>Tập dữ liệ</w:t>
+      </w:r>
+      <w:r>
+        <w:rPr>
+          <w:lang w:val="en-GB"/>
+        </w:rPr>
+        <w:t>u housing prices này có 22</w:t>
+      </w:r>
+      <w:r>
+        <w:rPr>
+          <w:lang w:val="en-GB"/>
+        </w:rPr>
+        <w:t xml:space="preserve"> mẫu (attributes) và 16 thuộc tính. Trong đó có 14 thuộc tính dùng để phân loại, 1 thuộc tính norminal là thuộc tính </w:t>
       </w:r>
       <w:r>
         <w:rPr>
@@ -1676,67 +1688,412 @@
           <w:rFonts w:cs="Times New Roman"/>
           <w:szCs w:val="26"/>
         </w:rPr>
-        <w:t>là phương p</w:t>
-      </w:r>
+        <w:t>là phương pháp bình phương nhỏ nhất dùng để đo độ chính xác của mô hình hồi quy tuyến tính.</w:t>
+      </w:r>
+      <w:r>
+        <w:rPr>
+          <w:rFonts w:cs="Times New Roman"/>
+          <w:szCs w:val="26"/>
+        </w:rPr>
+        <w:t xml:space="preserve"> Trong bài toán là hồi quy tuyến tính đa biến.</w:t>
+      </w:r>
+    </w:p>
+    <w:p>
+      <w:pPr>
+        <w:pStyle w:val="Lever2"/>
+      </w:pPr>
+      <w:r>
+        <w:t>Tỉ lệ thực nghiệm của công trình:</w:t>
+      </w:r>
+    </w:p>
+    <w:tbl>
+      <w:tblPr>
+        <w:tblStyle w:val="TableGrid"/>
+        <w:tblW w:w="0" w:type="auto"/>
+        <w:tblInd w:w="720" w:type="dxa"/>
+        <w:tblLook w:val="04A0" w:firstRow="1" w:lastRow="0" w:firstColumn="1" w:lastColumn="0" w:noHBand="0" w:noVBand="1"/>
+      </w:tblPr>
+      <w:tblGrid>
+        <w:gridCol w:w="1685"/>
+        <w:gridCol w:w="2452"/>
+        <w:gridCol w:w="2091"/>
+        <w:gridCol w:w="2068"/>
+      </w:tblGrid>
+      <w:tr>
+        <w:tc>
+          <w:tcPr>
+            <w:tcW w:w="1685" w:type="dxa"/>
+          </w:tcPr>
+          <w:p>
+            <w:pPr>
+              <w:pStyle w:val="Bng"/>
+            </w:pPr>
+            <w:r>
+              <w:t>Lần</w:t>
+            </w:r>
+          </w:p>
+        </w:tc>
+        <w:tc>
+          <w:tcPr>
+            <w:tcW w:w="2452" w:type="dxa"/>
+          </w:tcPr>
+          <w:p>
+            <w:pPr>
+              <w:pStyle w:val="Bng"/>
+            </w:pPr>
+            <w:r>
+              <w:t>Train</w:t>
+            </w:r>
+          </w:p>
+        </w:tc>
+        <w:tc>
+          <w:tcPr>
+            <w:tcW w:w="2091" w:type="dxa"/>
+          </w:tcPr>
+          <w:p>
+            <w:pPr>
+              <w:pStyle w:val="Bng"/>
+            </w:pPr>
+            <w:r>
+              <w:t>Test</w:t>
+            </w:r>
+          </w:p>
+        </w:tc>
+        <w:tc>
+          <w:tcPr>
+            <w:tcW w:w="2068" w:type="dxa"/>
+          </w:tcPr>
+          <w:p>
+            <w:pPr>
+              <w:pStyle w:val="Bng"/>
+            </w:pPr>
+            <w:r>
+              <w:t>Kết quả</w:t>
+            </w:r>
+            <w:r>
+              <w:t xml:space="preserve"> (%)</w:t>
+            </w:r>
+          </w:p>
+        </w:tc>
+      </w:tr>
+      <w:tr>
+        <w:tc>
+          <w:tcPr>
+            <w:tcW w:w="1685" w:type="dxa"/>
+          </w:tcPr>
+          <w:p>
+            <w:pPr>
+              <w:pStyle w:val="Bng"/>
+            </w:pPr>
+            <w:r>
+              <w:t>1</w:t>
+            </w:r>
+          </w:p>
+        </w:tc>
+        <w:tc>
+          <w:tcPr>
+            <w:tcW w:w="2452" w:type="dxa"/>
+          </w:tcPr>
+          <w:p>
+            <w:pPr>
+              <w:pStyle w:val="Bng"/>
+            </w:pPr>
+            <w:r>
+              <w:t>[5:22]</w:t>
+            </w:r>
+          </w:p>
+        </w:tc>
+        <w:tc>
+          <w:tcPr>
+            <w:tcW w:w="2091" w:type="dxa"/>
+          </w:tcPr>
+          <w:p>
+            <w:pPr>
+              <w:pStyle w:val="Bng"/>
+            </w:pPr>
+            <w:r>
+              <w:t>[1:4]</w:t>
+            </w:r>
+          </w:p>
+        </w:tc>
+        <w:tc>
+          <w:tcPr>
+            <w:tcW w:w="2068" w:type="dxa"/>
+          </w:tcPr>
+          <w:p>
+            <w:pPr>
+              <w:pStyle w:val="Bng"/>
+            </w:pPr>
+            <w:r>
+              <w:t>97.26</w:t>
+            </w:r>
+          </w:p>
+        </w:tc>
+      </w:tr>
+      <w:tr>
+        <w:tc>
+          <w:tcPr>
+            <w:tcW w:w="1685" w:type="dxa"/>
+          </w:tcPr>
+          <w:p>
+            <w:pPr>
+              <w:pStyle w:val="Bng"/>
+            </w:pPr>
+            <w:r>
+              <w:t>2</w:t>
+            </w:r>
+          </w:p>
+        </w:tc>
+        <w:tc>
+          <w:tcPr>
+            <w:tcW w:w="2452" w:type="dxa"/>
+          </w:tcPr>
+          <w:p>
+            <w:pPr>
+              <w:pStyle w:val="Bng"/>
+            </w:pPr>
+            <w:r>
+              <w:t>[1:4] and [9:22]</w:t>
+            </w:r>
+          </w:p>
+        </w:tc>
+        <w:tc>
+          <w:tcPr>
+            <w:tcW w:w="2091" w:type="dxa"/>
+          </w:tcPr>
+          <w:p>
+            <w:pPr>
+              <w:pStyle w:val="Bng"/>
+            </w:pPr>
+            <w:r>
+              <w:t>[5:8]</w:t>
+            </w:r>
+          </w:p>
+        </w:tc>
+        <w:tc>
+          <w:tcPr>
+            <w:tcW w:w="2068" w:type="dxa"/>
+          </w:tcPr>
+          <w:p>
+            <w:pPr>
+              <w:pStyle w:val="Bng"/>
+            </w:pPr>
+            <w:r>
+              <w:t>98.32</w:t>
+            </w:r>
+          </w:p>
+        </w:tc>
+      </w:tr>
+      <w:tr>
+        <w:tc>
+          <w:tcPr>
+            <w:tcW w:w="1685" w:type="dxa"/>
+          </w:tcPr>
+          <w:p>
+            <w:pPr>
+              <w:pStyle w:val="Bng"/>
+            </w:pPr>
+            <w:r>
+              <w:t>3</w:t>
+            </w:r>
+          </w:p>
+        </w:tc>
+        <w:tc>
+          <w:tcPr>
+            <w:tcW w:w="2452" w:type="dxa"/>
+          </w:tcPr>
+          <w:p>
+            <w:pPr>
+              <w:pStyle w:val="Bng"/>
+            </w:pPr>
+            <w:r>
+              <w:t>[1:9</w:t>
+            </w:r>
+            <w:r>
+              <w:t>] and [</w:t>
+            </w:r>
+            <w:r>
+              <w:t>13</w:t>
+            </w:r>
+            <w:r>
+              <w:t>:22]</w:t>
+            </w:r>
+          </w:p>
+        </w:tc>
+        <w:tc>
+          <w:tcPr>
+            <w:tcW w:w="2091" w:type="dxa"/>
+          </w:tcPr>
+          <w:p>
+            <w:pPr>
+              <w:pStyle w:val="Bng"/>
+            </w:pPr>
+            <w:r>
+              <w:t>[9:12]</w:t>
+            </w:r>
+          </w:p>
+        </w:tc>
+        <w:tc>
+          <w:tcPr>
+            <w:tcW w:w="2068" w:type="dxa"/>
+          </w:tcPr>
+          <w:p>
+            <w:pPr>
+              <w:pStyle w:val="Bng"/>
+            </w:pPr>
+            <w:r>
+              <w:t>98.3</w:t>
+            </w:r>
+          </w:p>
+        </w:tc>
+      </w:tr>
+      <w:tr>
+        <w:tc>
+          <w:tcPr>
+            <w:tcW w:w="1685" w:type="dxa"/>
+          </w:tcPr>
+          <w:p>
+            <w:pPr>
+              <w:pStyle w:val="Bng"/>
+            </w:pPr>
+            <w:r>
+              <w:t>4</w:t>
+            </w:r>
+          </w:p>
+        </w:tc>
+        <w:tc>
+          <w:tcPr>
+            <w:tcW w:w="2452" w:type="dxa"/>
+          </w:tcPr>
+          <w:p>
+            <w:pPr>
+              <w:pStyle w:val="Bng"/>
+            </w:pPr>
+            <w:r>
+              <w:t>[1:14</w:t>
+            </w:r>
+            <w:r>
+              <w:t>] and [</w:t>
+            </w:r>
+            <w:r>
+              <w:t>17</w:t>
+            </w:r>
+            <w:r>
+              <w:t>:22]</w:t>
+            </w:r>
+          </w:p>
+        </w:tc>
+        <w:tc>
+          <w:tcPr>
+            <w:tcW w:w="2091" w:type="dxa"/>
+          </w:tcPr>
+          <w:p>
+            <w:pPr>
+              <w:pStyle w:val="Bng"/>
+            </w:pPr>
+            <w:r>
+              <w:t>[13:16]</w:t>
+            </w:r>
+          </w:p>
+        </w:tc>
+        <w:tc>
+          <w:tcPr>
+            <w:tcW w:w="2068" w:type="dxa"/>
+          </w:tcPr>
+          <w:p>
+            <w:pPr>
+              <w:pStyle w:val="Bng"/>
+            </w:pPr>
+            <w:r>
+              <w:t>98.28</w:t>
+            </w:r>
+          </w:p>
+        </w:tc>
+      </w:tr>
+      <w:tr>
+        <w:tc>
+          <w:tcPr>
+            <w:tcW w:w="1685" w:type="dxa"/>
+          </w:tcPr>
+          <w:p>
+            <w:pPr>
+              <w:pStyle w:val="Bng"/>
+            </w:pPr>
+            <w:r>
+              <w:t>5</w:t>
+            </w:r>
+          </w:p>
+        </w:tc>
+        <w:tc>
+          <w:tcPr>
+            <w:tcW w:w="2452" w:type="dxa"/>
+          </w:tcPr>
+          <w:p>
+            <w:pPr>
+              <w:pStyle w:val="Bng"/>
+            </w:pPr>
+            <w:r>
+              <w:t>[1:18</w:t>
+            </w:r>
+            <w:r>
+              <w:t>] and [</w:t>
+            </w:r>
+            <w:r>
+              <w:t>21</w:t>
+            </w:r>
+            <w:r>
+              <w:t>:22]</w:t>
+            </w:r>
+          </w:p>
+        </w:tc>
+        <w:tc>
+          <w:tcPr>
+            <w:tcW w:w="2091" w:type="dxa"/>
+          </w:tcPr>
+          <w:p>
+            <w:pPr>
+              <w:pStyle w:val="Bng"/>
+            </w:pPr>
+            <w:r>
+              <w:t>[17:20]</w:t>
+            </w:r>
+          </w:p>
+        </w:tc>
+        <w:tc>
+          <w:tcPr>
+            <w:tcW w:w="2068" w:type="dxa"/>
+          </w:tcPr>
+          <w:p>
+            <w:pPr>
+              <w:pStyle w:val="Bng"/>
+            </w:pPr>
+            <w:r>
+              <w:t>98.31</w:t>
+            </w:r>
+          </w:p>
+        </w:tc>
+      </w:tr>
+    </w:tbl>
+    <w:p>
+      <w:pPr>
+        <w:rPr>
+          <w:b/>
+        </w:rPr>
+      </w:pPr>
       <w:bookmarkStart w:id="0" w:name="_GoBack"/>
       <w:bookmarkEnd w:id="0"/>
       <w:r>
         <w:rPr>
-          <w:rFonts w:cs="Times New Roman"/>
-          <w:szCs w:val="26"/>
-        </w:rPr>
-        <w:t>háp bình phương nhỏ nhất dùng để đo độ chính xác của mô hình hồi quy tuyến tính.</w:t>
-      </w:r>
-      <w:r>
-        <w:rPr>
-          <w:rFonts w:cs="Times New Roman"/>
-          <w:szCs w:val="26"/>
-        </w:rPr>
-        <w:t xml:space="preserve"> Trong bài toán là hồi quy tuyến tính đa biến.</w:t>
-      </w:r>
-    </w:p>
-    <w:p>
-      <w:pPr>
-        <w:pStyle w:val="Lever2"/>
-      </w:pPr>
-      <w:r>
-        <w:t>Tỉ lệ thực nghiệm của công trình:</w:t>
-      </w:r>
-    </w:p>
-    <w:p/>
-    <w:p>
-      <w:pPr>
-        <w:rPr>
-          <w:color w:val="333333"/>
-          <w:sz w:val="36"/>
-          <w:szCs w:val="36"/>
           <w:lang w:val="en-GB"/>
         </w:rPr>
-      </w:pPr>
-    </w:p>
-    <w:p>
-      <w:pPr>
-        <w:rPr>
-          <w:rFonts w:ascii="Segoe UI" w:hAnsi="Segoe UI" w:cs="Segoe UI"/>
-          <w:color w:val="333333"/>
-          <w:sz w:val="23"/>
-          <w:szCs w:val="23"/>
-          <w:shd w:val="clear" w:color="auto" w:fill="FFFFFF"/>
-        </w:rPr>
-      </w:pPr>
-    </w:p>
-    <w:p>
-      <w:pPr>
-        <w:pStyle w:val="Lever1"/>
-      </w:pPr>
-    </w:p>
-    <w:p>
-      <w:pPr>
-        <w:pStyle w:val="Lever1"/>
-        <w:rPr>
-          <w:b/>
-        </w:rPr>
-      </w:pPr>
+        <w:t>Kết quả thực nghiệm của công trình này là</w:t>
+      </w:r>
+      <w:r>
+        <w:rPr>
+          <w:lang w:val="en-GB"/>
+        </w:rPr>
+        <w:t>: 98.094 %</w:t>
+      </w:r>
     </w:p>
     <w:p>
       <w:pPr>
@@ -10970,6 +11327,7 @@
   <w:style w:type="character" w:default="1" w:styleId="DefaultParagraphFont">
     <w:name w:val="Default Paragraph Font"/>
     <w:uiPriority w:val="1"/>
+    <w:semiHidden/>
     <w:unhideWhenUsed/>
   </w:style>
   <w:style w:type="table" w:default="1" w:styleId="TableNormal">
@@ -11440,7 +11798,7 @@
 </file>
 
 <file path=customXml/itemProps1.xml><?xml version="1.0" encoding="utf-8"?>
-<ds:datastoreItem xmlns:ds="http://schemas.openxmlformats.org/officeDocument/2006/customXml" ds:itemID="{2140DEEB-0153-4F8D-8109-06C990237CAC}">
+<ds:datastoreItem xmlns:ds="http://schemas.openxmlformats.org/officeDocument/2006/customXml" ds:itemID="{62AFA359-3F15-41F3-8708-EC7BDC153DF8}">
   <ds:schemaRefs>
     <ds:schemaRef ds:uri="http://schemas.openxmlformats.org/officeDocument/2006/bibliography"/>
   </ds:schemaRefs>

</xml_diff>